<commit_message>
Añadiendo el enlace y añadiendo el backup de la base de datos
</commit_message>
<xml_diff>
--- a/ACTIVIDAD 2.docx
+++ b/ACTIVIDAD 2.docx
@@ -264,23 +264,7 @@
           <w:sz w:val="24"/>
           <w:szCs w:val="24"/>
         </w:rPr>
-        <w:t>1</w:t>
-      </w:r>
-      <w:r>
-        <w:rPr>
-          <w:rFonts w:ascii="Times New Roman" w:hAnsi="Times New Roman" w:cs="Times New Roman"/>
-          <w:sz w:val="24"/>
-          <w:szCs w:val="24"/>
-        </w:rPr>
-        <w:t>9</w:t>
-      </w:r>
-      <w:r>
-        <w:rPr>
-          <w:rFonts w:ascii="Times New Roman" w:hAnsi="Times New Roman" w:cs="Times New Roman"/>
-          <w:sz w:val="24"/>
-          <w:szCs w:val="24"/>
-        </w:rPr>
-        <w:t xml:space="preserve"> de marzo 2021.</w:t>
+        <w:t>19 de marzo 2021.</w:t>
       </w:r>
     </w:p>
     <w:p>
@@ -426,27 +410,7 @@
           <w:szCs w:val="24"/>
           <w:lang w:eastAsia="es-CO"/>
         </w:rPr>
-        <w:t xml:space="preserve">Inscribir, modificar y </w:t>
-      </w:r>
-      <w:r>
-        <w:rPr>
-          <w:rFonts w:ascii="Times New Roman" w:eastAsia="Times New Roman" w:hAnsi="Times New Roman" w:cs="Times New Roman"/>
-          <w:color w:val="000000"/>
-          <w:sz w:val="24"/>
-          <w:szCs w:val="24"/>
-          <w:lang w:eastAsia="es-CO"/>
-        </w:rPr>
-        <w:t>eliminar equipos</w:t>
-      </w:r>
-      <w:r>
-        <w:rPr>
-          <w:rFonts w:ascii="Times New Roman" w:eastAsia="Times New Roman" w:hAnsi="Times New Roman" w:cs="Times New Roman"/>
-          <w:color w:val="000000"/>
-          <w:sz w:val="24"/>
-          <w:szCs w:val="24"/>
-          <w:lang w:eastAsia="es-CO"/>
-        </w:rPr>
-        <w:t>.</w:t>
+        <w:t>Inscribir, modificar y eliminar equipos.</w:t>
       </w:r>
     </w:p>
     <w:p>
@@ -472,27 +436,7 @@
           <w:szCs w:val="24"/>
           <w:lang w:eastAsia="es-CO"/>
         </w:rPr>
-        <w:t>Inscribir, modificar y eliminar</w:t>
-      </w:r>
-      <w:r>
-        <w:rPr>
-          <w:rFonts w:ascii="Times New Roman" w:eastAsia="Times New Roman" w:hAnsi="Times New Roman" w:cs="Times New Roman"/>
-          <w:color w:val="000000"/>
-          <w:sz w:val="24"/>
-          <w:szCs w:val="24"/>
-          <w:lang w:eastAsia="es-CO"/>
-        </w:rPr>
-        <w:t xml:space="preserve"> </w:t>
-      </w:r>
-      <w:r>
-        <w:rPr>
-          <w:rFonts w:ascii="Times New Roman" w:eastAsia="Times New Roman" w:hAnsi="Times New Roman" w:cs="Times New Roman"/>
-          <w:color w:val="000000"/>
-          <w:sz w:val="24"/>
-          <w:szCs w:val="24"/>
-          <w:lang w:eastAsia="es-CO"/>
-        </w:rPr>
-        <w:t>deportistas a los equipos.</w:t>
+        <w:t>Inscribir, modificar y eliminar deportistas a los equipos.</w:t>
       </w:r>
     </w:p>
     <w:p>
@@ -518,27 +462,7 @@
           <w:szCs w:val="24"/>
           <w:lang w:eastAsia="es-CO"/>
         </w:rPr>
-        <w:t xml:space="preserve">Crear, </w:t>
-      </w:r>
-      <w:r>
-        <w:rPr>
-          <w:rFonts w:ascii="Times New Roman" w:eastAsia="Times New Roman" w:hAnsi="Times New Roman" w:cs="Times New Roman"/>
-          <w:color w:val="000000"/>
-          <w:sz w:val="24"/>
-          <w:szCs w:val="24"/>
-          <w:lang w:eastAsia="es-CO"/>
-        </w:rPr>
-        <w:t>modificar y</w:t>
-      </w:r>
-      <w:r>
-        <w:rPr>
-          <w:rFonts w:ascii="Times New Roman" w:eastAsia="Times New Roman" w:hAnsi="Times New Roman" w:cs="Times New Roman"/>
-          <w:color w:val="000000"/>
-          <w:sz w:val="24"/>
-          <w:szCs w:val="24"/>
-          <w:lang w:eastAsia="es-CO"/>
-        </w:rPr>
-        <w:t xml:space="preserve"> eliminar encuentros deportivos.</w:t>
+        <w:t>Crear, modificar y eliminar encuentros deportivos.</w:t>
       </w:r>
     </w:p>
     <w:p>
@@ -642,27 +566,7 @@
           <w:szCs w:val="24"/>
           <w:lang w:eastAsia="es-CO"/>
         </w:rPr>
-        <w:t xml:space="preserve">Subir la actividad en el enlace que corresponde para la entrega de la tarea, indicando el </w:t>
-      </w:r>
-      <w:r>
-        <w:rPr>
-          <w:rFonts w:ascii="Times New Roman" w:eastAsia="Times New Roman" w:hAnsi="Times New Roman" w:cs="Times New Roman"/>
-          <w:color w:val="000000"/>
-          <w:sz w:val="24"/>
-          <w:szCs w:val="24"/>
-          <w:lang w:eastAsia="es-CO"/>
-        </w:rPr>
-        <w:t>enlace</w:t>
-      </w:r>
-      <w:r>
-        <w:rPr>
-          <w:rFonts w:ascii="Times New Roman" w:eastAsia="Times New Roman" w:hAnsi="Times New Roman" w:cs="Times New Roman"/>
-          <w:color w:val="000000"/>
-          <w:sz w:val="24"/>
-          <w:szCs w:val="24"/>
-          <w:lang w:eastAsia="es-CO"/>
-        </w:rPr>
-        <w:t xml:space="preserve"> del repositorio Git y del video.</w:t>
+        <w:t>Subir la actividad en el enlace que corresponde para la entrega de la tarea, indicando el enlace del repositorio Git y del video.</w:t>
       </w:r>
     </w:p>
     <w:p>
@@ -762,16 +666,7 @@
         <w:t xml:space="preserve">Consultar </w:t>
       </w:r>
       <w:r>
-        <w:t>el</w:t>
-      </w:r>
-      <w:r>
-        <w:t xml:space="preserve"> </w:t>
-      </w:r>
-      <w:r>
-        <w:t>documento guardado</w:t>
-      </w:r>
-      <w:r>
-        <w:t xml:space="preserve"> en la colección.</w:t>
+        <w:t>el documento guardado en la colección.</w:t>
       </w:r>
     </w:p>
     <w:p>
@@ -1097,16 +992,7 @@
         <w:t xml:space="preserve">Consultar </w:t>
       </w:r>
       <w:r>
-        <w:t>el</w:t>
-      </w:r>
-      <w:r>
-        <w:t xml:space="preserve"> documento </w:t>
-      </w:r>
-      <w:r>
-        <w:t>actualizado</w:t>
-      </w:r>
-      <w:r>
-        <w:t xml:space="preserve"> en la colección.</w:t>
+        <w:t>el documento actualizado en la colección.</w:t>
       </w:r>
     </w:p>
     <w:p>
@@ -1240,13 +1126,7 @@
         <w:t xml:space="preserve">Consultar </w:t>
       </w:r>
       <w:r>
-        <w:t xml:space="preserve">el documento </w:t>
-      </w:r>
-      <w:r>
-        <w:t>elimina</w:t>
-      </w:r>
-      <w:r>
-        <w:t xml:space="preserve"> en la colección.</w:t>
+        <w:t>el documento elimina en la colección.</w:t>
       </w:r>
     </w:p>
     <w:p>
@@ -1370,19 +1250,7 @@
           <w:szCs w:val="24"/>
           <w:lang w:eastAsia="es-CO"/>
         </w:rPr>
-        <w:t xml:space="preserve">Para inscribir un </w:t>
-      </w:r>
-      <w:r>
-        <w:rPr>
-          <w:rFonts w:ascii="Times New Roman" w:eastAsia="Times New Roman" w:hAnsi="Times New Roman" w:cs="Times New Roman"/>
-          <w:b/>
-          <w:bCs/>
-          <w:color w:val="000000"/>
-          <w:sz w:val="24"/>
-          <w:szCs w:val="24"/>
-          <w:lang w:eastAsia="es-CO"/>
-        </w:rPr>
-        <w:t>deportista</w:t>
+        <w:t>Para inscribir un deportista</w:t>
       </w:r>
     </w:p>
     <w:p>
@@ -1592,22 +1460,13 @@
       </w:r>
       <w:proofErr w:type="spellEnd"/>
       <w:r>
-        <w:t xml:space="preserve"> donde recibe 2 objetos </w:t>
-      </w:r>
-      <w:r>
-        <w:t>el primero</w:t>
-      </w:r>
-      <w:r>
-        <w:t xml:space="preserve"> es el valor para buscar en este caso es </w:t>
+        <w:t xml:space="preserve"> donde recibe 2 objetos el primero es el valor para buscar en este caso es </w:t>
       </w:r>
       <w:r>
         <w:t>Nombres</w:t>
       </w:r>
       <w:r>
-        <w:t xml:space="preserve"> </w:t>
-      </w:r>
-      <w:r>
-        <w:t xml:space="preserve">= </w:t>
+        <w:t xml:space="preserve"> = </w:t>
       </w:r>
       <w:r>
         <w:t xml:space="preserve">Adele </w:t>
@@ -2125,10 +1984,7 @@
         <w:t>Arbitro</w:t>
       </w:r>
       <w:r>
-        <w:t xml:space="preserve"> </w:t>
-      </w:r>
-      <w:r>
-        <w:t xml:space="preserve">= </w:t>
+        <w:t xml:space="preserve"> = </w:t>
       </w:r>
       <w:r>
         <w:t xml:space="preserve">Arturo Arbitro </w:t>
@@ -2137,10 +1993,7 @@
         <w:t>Oficial</w:t>
       </w:r>
       <w:r>
-        <w:t xml:space="preserve"> </w:t>
-      </w:r>
-      <w:r>
-        <w:t xml:space="preserve">y el segundo es el valor para actualizar que será </w:t>
+        <w:t xml:space="preserve"> y el segundo es el valor para actualizar que será </w:t>
       </w:r>
       <w:r>
         <w:t>Arbitro</w:t>
@@ -3160,8 +3013,58 @@
           <w:szCs w:val="24"/>
           <w:lang w:eastAsia="es-CO"/>
         </w:rPr>
-        <w:t xml:space="preserve">Link del video: </w:t>
-      </w:r>
+        <w:t>Enlace</w:t>
+      </w:r>
+      <w:r>
+        <w:rPr>
+          <w:rFonts w:ascii="Times New Roman" w:eastAsia="Times New Roman" w:hAnsi="Times New Roman" w:cs="Times New Roman"/>
+          <w:b/>
+          <w:bCs/>
+          <w:color w:val="000000"/>
+          <w:sz w:val="24"/>
+          <w:szCs w:val="24"/>
+          <w:lang w:eastAsia="es-CO"/>
+        </w:rPr>
+        <w:t xml:space="preserve"> del video: </w:t>
+      </w:r>
+      <w:hyperlink r:id="rId20" w:history="1">
+        <w:r>
+          <w:rPr>
+            <w:rStyle w:val="Hipervnculo"/>
+            <w:rFonts w:ascii="Times New Roman" w:eastAsia="Times New Roman" w:hAnsi="Times New Roman" w:cs="Times New Roman"/>
+            <w:b/>
+            <w:bCs/>
+            <w:sz w:val="24"/>
+            <w:szCs w:val="24"/>
+            <w:lang w:eastAsia="es-CO"/>
+          </w:rPr>
+          <w:t>https://youtu.b</w:t>
+        </w:r>
+        <w:r>
+          <w:rPr>
+            <w:rStyle w:val="Hipervnculo"/>
+            <w:rFonts w:ascii="Times New Roman" w:eastAsia="Times New Roman" w:hAnsi="Times New Roman" w:cs="Times New Roman"/>
+            <w:b/>
+            <w:bCs/>
+            <w:sz w:val="24"/>
+            <w:szCs w:val="24"/>
+            <w:lang w:eastAsia="es-CO"/>
+          </w:rPr>
+          <w:t>e</w:t>
+        </w:r>
+        <w:r>
+          <w:rPr>
+            <w:rStyle w:val="Hipervnculo"/>
+            <w:rFonts w:ascii="Times New Roman" w:eastAsia="Times New Roman" w:hAnsi="Times New Roman" w:cs="Times New Roman"/>
+            <w:b/>
+            <w:bCs/>
+            <w:sz w:val="24"/>
+            <w:szCs w:val="24"/>
+            <w:lang w:eastAsia="es-CO"/>
+          </w:rPr>
+          <w:t>/vG1Kot_sBeY</w:t>
+        </w:r>
+      </w:hyperlink>
     </w:p>
     <w:sectPr>
       <w:pgSz w:w="12240" w:h="15840"/>
@@ -5117,6 +5020,41 @@
       <w:contextualSpacing/>
     </w:pPr>
   </w:style>
+  <w:style w:type="character" w:styleId="Hipervnculo">
+    <w:name w:val="Hyperlink"/>
+    <w:basedOn w:val="Fuentedeprrafopredeter"/>
+    <w:uiPriority w:val="99"/>
+    <w:unhideWhenUsed/>
+    <w:rsid w:val="00A55808"/>
+    <w:rPr>
+      <w:color w:val="0563C1" w:themeColor="hyperlink"/>
+      <w:u w:val="single"/>
+    </w:rPr>
+  </w:style>
+  <w:style w:type="character" w:styleId="Mencinsinresolver">
+    <w:name w:val="Unresolved Mention"/>
+    <w:basedOn w:val="Fuentedeprrafopredeter"/>
+    <w:uiPriority w:val="99"/>
+    <w:semiHidden/>
+    <w:unhideWhenUsed/>
+    <w:rsid w:val="00A55808"/>
+    <w:rPr>
+      <w:color w:val="605E5C"/>
+      <w:shd w:val="clear" w:color="auto" w:fill="E1DFDD"/>
+    </w:rPr>
+  </w:style>
+  <w:style w:type="character" w:styleId="Hipervnculovisitado">
+    <w:name w:val="FollowedHyperlink"/>
+    <w:basedOn w:val="Fuentedeprrafopredeter"/>
+    <w:uiPriority w:val="99"/>
+    <w:semiHidden/>
+    <w:unhideWhenUsed/>
+    <w:rsid w:val="00A55808"/>
+    <w:rPr>
+      <w:color w:val="954F72" w:themeColor="followedHyperlink"/>
+      <w:u w:val="single"/>
+    </w:rPr>
+  </w:style>
 </w:styles>
 </file>
 

</xml_diff>